<commit_message>
Added score sheet, corrected a mistake in the code, added plot for score and descriptive statistics for score
</commit_message>
<xml_diff>
--- a/Additional_Tasks/Smarties/Smarties_Summary.docx
+++ b/Additional_Tasks/Smarties/Smarties_Summary.docx
@@ -153,13 +153,7 @@
         <w:rPr>
           <w:b/>
         </w:rPr>
-        <w:t>94 valid ca</w:t>
-      </w:r>
-      <w:r>
-        <w:rPr>
-          <w:b/>
-        </w:rPr>
-        <w:t>ses</w:t>
+        <w:t>94 valid cases</w:t>
       </w:r>
       <w:r>
         <w:t xml:space="preserve"> in the Smarties task.</w:t>
@@ -435,13 +429,7 @@
         <w:rPr>
           <w:b/>
         </w:rPr>
-        <w:t>50.44 months old (SD = 7.39, ran</w:t>
-      </w:r>
-      <w:r>
-        <w:rPr>
-          <w:b/>
-        </w:rPr>
-        <w:t>ge 38-72)</w:t>
+        <w:t>50.44 months old (SD = 7.39, range 38-72)</w:t>
       </w:r>
       <w:r>
         <w:t>. There were</w:t>
@@ -614,10 +602,7 @@
       </w:pPr>
       <w:bookmarkStart w:id="10" w:name="X1ddfcf149b273c87d0048bd31e9f05d2d40258d"/>
       <w:r>
-        <w:t>Test question 1 (What did yo</w:t>
-      </w:r>
-      <w:r>
-        <w:t>u think was inside?)</w:t>
+        <w:t>Test question 1 (What did you think was inside?)</w:t>
       </w:r>
       <w:bookmarkEnd w:id="10"/>
     </w:p>
@@ -682,10 +667,7 @@
         <w:pStyle w:val="FirstParagraph"/>
       </w:pPr>
       <w:r>
-        <w:t>There is no difference in performance between 3- and 4-</w:t>
-      </w:r>
-      <w:r>
-        <w:t>year-olds, X2(1) = 1.839, p = .175.</w:t>
+        <w:t>There is no difference in performance between 3- and 4-year-olds, X2(1) = 1.839, p = .175.</w:t>
       </w:r>
     </w:p>
     <w:p>
@@ -709,7 +691,13 @@
         </w:numPr>
       </w:pPr>
       <w:r>
-        <w:t>old 20 correct (40%), 30 wrong</w:t>
+        <w:t>old</w:t>
+      </w:r>
+      <w:r>
+        <w:t>:</w:t>
+      </w:r>
+      <w:r>
+        <w:t xml:space="preserve"> 20 correct (40%), 30 wrong</w:t>
       </w:r>
     </w:p>
     <w:p>
@@ -726,7 +714,13 @@
       </w:pPr>
       <w:bookmarkStart w:id="11" w:name="X29b21deca0ddec9b3efdb9f7b8691486d11ad31"/>
       <w:r>
-        <w:t>Test question 2 (What did x think is inside the box?)</w:t>
+        <w:t xml:space="preserve">Test question 2 (What </w:t>
+      </w:r>
+      <w:r>
+        <w:t>would</w:t>
+      </w:r>
+      <w:r>
+        <w:t xml:space="preserve"> x think is inside the box?)</w:t>
       </w:r>
       <w:bookmarkEnd w:id="11"/>
     </w:p>
@@ -735,10 +729,7 @@
         <w:pStyle w:val="FirstParagraph"/>
       </w:pPr>
       <w:r>
-        <w:t>50 children (53%) answered the question correctly, 44 answered wr</w:t>
-      </w:r>
-      <w:r>
-        <w:t>ongly.</w:t>
+        <w:t>50 children (53%) answered the question correctly, 44 answered wrongly.</w:t>
       </w:r>
     </w:p>
     <w:p>
@@ -774,7 +765,13 @@
         </w:numPr>
       </w:pPr>
       <w:r>
-        <w:t>5y: 9 correct (36%), 2 wrong</w:t>
+        <w:t>5y: 9 correct (</w:t>
+      </w:r>
+      <w:r>
+        <w:t>82</w:t>
+      </w:r>
+      <w:r>
+        <w:t>%), 2 wrong</w:t>
       </w:r>
     </w:p>
     <w:p>
@@ -836,10 +833,7 @@
       <w:bookmarkStart w:id="12" w:name="Xd6e1fb8a9162d68bef881b4ce8ee8e3c57e485b"/>
       <w:r>
         <w:lastRenderedPageBreak/>
-        <w:t>Contr</w:t>
-      </w:r>
-      <w:r>
-        <w:t>ol question 2 (What does box look like?)</w:t>
+        <w:t>Control question 2 (What does box look like?)</w:t>
       </w:r>
       <w:bookmarkEnd w:id="12"/>
     </w:p>
@@ -954,10 +948,7 @@
         <w:pStyle w:val="FirstParagraph"/>
       </w:pPr>
       <w:r>
-        <w:t>86 children (91%) answered the question correctly,</w:t>
-      </w:r>
-      <w:r>
-        <w:t xml:space="preserve"> 8 answered wrongly.</w:t>
+        <w:t>86 children (91%) answered the question correctly, 8 answered wrongly.</w:t>
       </w:r>
     </w:p>
     <w:p>
@@ -1045,10 +1036,7 @@
         <w:pStyle w:val="FirstParagraph"/>
       </w:pPr>
       <w:r>
-        <w:t>Th</w:t>
-      </w:r>
-      <w:r>
-        <w:t>ere is no difference in performance between young and old children.</w:t>
+        <w:t>There is no difference in performance between young and old children.</w:t>
       </w:r>
     </w:p>
     <w:p>
@@ -1175,10 +1163,7 @@
       </w:pPr>
       <w:r>
         <w:lastRenderedPageBreak/>
-        <w:t>0 = at least one control question wrong 1 = control questions correct, test question wrong 2 = control and test questions corr</w:t>
-      </w:r>
-      <w:r>
-        <w:t>ect</w:t>
+        <w:t>0 = at least one control question wrong 1 = control questions correct, test question wrong 2 = control and test questions correct</w:t>
       </w:r>
     </w:p>
     <w:p>
@@ -1212,16 +1197,7 @@
         <w:t>Score 0:</w:t>
       </w:r>
       <w:r>
-        <w:t xml:space="preserve"> 58 children </w:t>
-      </w:r>
-      <w:r>
-        <w:t>(</w:t>
-      </w:r>
-      <w:r>
-        <w:t>62</w:t>
-      </w:r>
-      <w:r>
-        <w:t>%)</w:t>
+        <w:t xml:space="preserve"> 58 children (62%)</w:t>
       </w:r>
     </w:p>
     <w:p>
@@ -1236,10 +1212,7 @@
         <w:t>Score 1:</w:t>
       </w:r>
       <w:r>
-        <w:t xml:space="preserve"> 18 children </w:t>
-      </w:r>
-      <w:r>
-        <w:t>(19%)</w:t>
+        <w:t xml:space="preserve"> 18 children (19%)</w:t>
       </w:r>
     </w:p>
     <w:p>
@@ -1326,10 +1299,7 @@
         </w:numPr>
       </w:pPr>
       <w:r>
-        <w:t xml:space="preserve">Score 0: </w:t>
-      </w:r>
-      <w:r>
-        <w:t>22</w:t>
+        <w:t>Score 0: 22</w:t>
       </w:r>
     </w:p>
     <w:p>
@@ -1353,10 +1323,7 @@
         </w:numPr>
       </w:pPr>
       <w:r>
-        <w:t xml:space="preserve">Score 2: </w:t>
-      </w:r>
-      <w:r>
-        <w:t>10</w:t>
+        <w:t>Score 2: 10</w:t>
       </w:r>
     </w:p>
     <w:p>
@@ -1380,10 +1347,7 @@
         </w:numPr>
       </w:pPr>
       <w:r>
-        <w:t xml:space="preserve">Score 0: </w:t>
-      </w:r>
-      <w:r>
-        <w:t>5</w:t>
+        <w:t>Score 0: 5</w:t>
       </w:r>
     </w:p>
     <w:p>
@@ -1395,10 +1359,7 @@
         </w:numPr>
       </w:pPr>
       <w:r>
-        <w:t xml:space="preserve">Score 1: </w:t>
-      </w:r>
-      <w:r>
-        <w:t>2</w:t>
+        <w:t>Score 1: 2</w:t>
       </w:r>
     </w:p>
     <w:p>
@@ -1434,10 +1395,7 @@
         </w:numPr>
       </w:pPr>
       <w:r>
-        <w:t xml:space="preserve">Score 0: </w:t>
-      </w:r>
-      <w:r>
-        <w:t>1</w:t>
+        <w:t>Score 0: 1</w:t>
       </w:r>
     </w:p>
     <w:p>
@@ -1452,10 +1410,7 @@
         <w:t>Three-year-olds have a lower score than 4-year-olds</w:t>
       </w:r>
       <w:r>
-        <w:t>, W = 678, p =</w:t>
-      </w:r>
-      <w:r>
-        <w:t xml:space="preserve"> .040.</w:t>
+        <w:t>, W = 678, p = .040.</w:t>
       </w:r>
     </w:p>
     <w:p>
@@ -1621,10 +1576,7 @@
       </w:pPr>
       <w:r>
         <w:lastRenderedPageBreak/>
-        <w:t>0 = at least one control question wrong 1 = control quest</w:t>
-      </w:r>
-      <w:r>
-        <w:t>ions correct, test question wrong 2 = control and test questions correct</w:t>
+        <w:t>0 = at least one control question wrong 1 = control questions correct, test question wrong 2 = control and test questions correct</w:t>
       </w:r>
     </w:p>
     <w:p>
@@ -1672,19 +1624,7 @@
         <w:t>Score 1:</w:t>
       </w:r>
       <w:r>
-        <w:t xml:space="preserve"> 1</w:t>
-      </w:r>
-      <w:r>
-        <w:t>0</w:t>
-      </w:r>
-      <w:r>
-        <w:t xml:space="preserve"> children (1</w:t>
-      </w:r>
-      <w:r>
-        <w:t>1</w:t>
-      </w:r>
-      <w:r>
-        <w:t>%)</w:t>
+        <w:t xml:space="preserve"> 10 children (11%)</w:t>
       </w:r>
     </w:p>
     <w:p>
@@ -1699,19 +1639,7 @@
         <w:t>Score 2:</w:t>
       </w:r>
       <w:r>
-        <w:t xml:space="preserve"> </w:t>
-      </w:r>
-      <w:r>
-        <w:t>26</w:t>
-      </w:r>
-      <w:r>
-        <w:t xml:space="preserve"> children (</w:t>
-      </w:r>
-      <w:r>
-        <w:t>28</w:t>
-      </w:r>
-      <w:r>
-        <w:t>%)</w:t>
+        <w:t xml:space="preserve"> 26 children (28%)</w:t>
       </w:r>
     </w:p>
     <w:p>
@@ -1740,10 +1668,7 @@
         </w:numPr>
       </w:pPr>
       <w:r>
-        <w:t xml:space="preserve">Score 0: </w:t>
-      </w:r>
-      <w:r>
-        <w:t>30</w:t>
+        <w:t>Score 0: 30</w:t>
       </w:r>
     </w:p>
     <w:p>
@@ -1755,10 +1680,7 @@
         </w:numPr>
       </w:pPr>
       <w:r>
-        <w:t xml:space="preserve">Score 1: </w:t>
-      </w:r>
-      <w:r>
-        <w:t>5</w:t>
+        <w:t>Score 1: 5</w:t>
       </w:r>
     </w:p>
     <w:p>
@@ -1770,10 +1692,7 @@
         </w:numPr>
       </w:pPr>
       <w:r>
-        <w:t xml:space="preserve">Score 2: </w:t>
-      </w:r>
-      <w:r>
-        <w:t>7</w:t>
+        <w:t>Score 2: 7</w:t>
       </w:r>
     </w:p>
     <w:p>
@@ -1797,10 +1716,7 @@
         </w:numPr>
       </w:pPr>
       <w:r>
-        <w:t xml:space="preserve">Score 0: </w:t>
-      </w:r>
-      <w:r>
-        <w:t>22</w:t>
+        <w:t>Score 0: 22</w:t>
       </w:r>
     </w:p>
     <w:p>
@@ -1812,10 +1728,7 @@
         </w:numPr>
       </w:pPr>
       <w:r>
-        <w:t xml:space="preserve">Score 1: </w:t>
-      </w:r>
-      <w:r>
-        <w:t>4</w:t>
+        <w:t>Score 1: 4</w:t>
       </w:r>
     </w:p>
     <w:p>
@@ -1827,10 +1740,7 @@
         </w:numPr>
       </w:pPr>
       <w:r>
-        <w:t xml:space="preserve">Score 2: </w:t>
-      </w:r>
-      <w:r>
-        <w:t>14</w:t>
+        <w:t>Score 2: 14</w:t>
       </w:r>
     </w:p>
     <w:p>
@@ -1866,10 +1776,7 @@
         </w:numPr>
       </w:pPr>
       <w:r>
-        <w:t xml:space="preserve">Score 1: </w:t>
-      </w:r>
-      <w:r>
-        <w:t>1</w:t>
+        <w:t>Score 1: 1</w:t>
       </w:r>
     </w:p>
     <w:p>
@@ -1881,10 +1788,7 @@
         </w:numPr>
       </w:pPr>
       <w:r>
-        <w:t xml:space="preserve">Score 2: </w:t>
-      </w:r>
-      <w:r>
-        <w:t>5</w:t>
+        <w:t>Score 2: 5</w:t>
       </w:r>
     </w:p>
     <w:p>
@@ -1896,10 +1800,7 @@
         </w:numPr>
       </w:pPr>
       <w:r>
-        <w:t>6y (n = 1)</w:t>
-      </w:r>
-      <w:r>
-        <w:t>: 0</w:t>
+        <w:t>6y (n = 1): 0</w:t>
       </w:r>
     </w:p>
     <w:p>
@@ -1911,10 +1812,7 @@
         </w:numPr>
       </w:pPr>
       <w:r>
-        <w:t xml:space="preserve">Score 0: </w:t>
-      </w:r>
-      <w:r>
-        <w:t>1</w:t>
+        <w:t>Score 0: 1</w:t>
       </w:r>
     </w:p>
     <w:p>
@@ -2100,144 +1998,507 @@
       <w:pPr>
         <w:pStyle w:val="BodyText"/>
         <w:rPr>
-          <w:lang w:val="fr-FR"/>
+          <w:lang w:val="en-GB"/>
         </w:rPr>
       </w:pPr>
       <w:r>
+        <w:rPr>
+          <w:lang w:val="en-GB"/>
+        </w:rPr>
+        <w:t>1: control questions correct, test questions wrong</w:t>
+      </w:r>
+    </w:p>
+    <w:p>
+      <w:pPr>
+        <w:pStyle w:val="BodyText"/>
+      </w:pPr>
+      <w:r>
+        <w:t>2: only 1 test question correct</w:t>
+      </w:r>
+    </w:p>
+    <w:p>
+      <w:pPr>
+        <w:pStyle w:val="BodyText"/>
+      </w:pPr>
+      <w:r>
+        <w:t>3: both test questions correct</w:t>
+      </w:r>
+    </w:p>
+    <w:p>
+      <w:pPr>
+        <w:pStyle w:val="FirstParagraph"/>
+      </w:pPr>
+    </w:p>
+    <w:p>
+      <w:pPr>
+        <w:pStyle w:val="FirstParagraph"/>
+      </w:pPr>
+      <w:r>
+        <w:t>The average score is 0.85 (SD = 1.18, range 0-3).</w:t>
+      </w:r>
+    </w:p>
+    <w:p>
+      <w:pPr>
+        <w:pStyle w:val="Compact"/>
+        <w:numPr>
+          <w:ilvl w:val="0"/>
+          <w:numId w:val="17"/>
+        </w:numPr>
+      </w:pPr>
+      <w:r>
+        <w:t>3y (n = 42): 0.55 (SD = 0.97, range 0-3)</w:t>
+      </w:r>
+    </w:p>
+    <w:p>
+      <w:pPr>
+        <w:pStyle w:val="Compact"/>
+        <w:numPr>
+          <w:ilvl w:val="0"/>
+          <w:numId w:val="17"/>
+        </w:numPr>
+      </w:pPr>
+      <w:r>
+        <w:t>4y (n = 40): 1.05 (SD = 1.28, range 0-3)</w:t>
+      </w:r>
+    </w:p>
+    <w:p>
+      <w:pPr>
+        <w:pStyle w:val="Compact"/>
+        <w:numPr>
+          <w:ilvl w:val="0"/>
+          <w:numId w:val="17"/>
+        </w:numPr>
+      </w:pPr>
+      <w:r>
+        <w:t>5y (n = 11): 1.36 (SD = 1.36, range 0-3)</w:t>
+      </w:r>
+    </w:p>
+    <w:p>
+      <w:pPr>
+        <w:pStyle w:val="Compact"/>
+        <w:numPr>
+          <w:ilvl w:val="0"/>
+          <w:numId w:val="17"/>
+        </w:numPr>
+      </w:pPr>
+      <w:r>
+        <w:t>6y (n = 1): 0</w:t>
+      </w:r>
+    </w:p>
+    <w:p>
+      <w:pPr>
+        <w:pStyle w:val="FirstParagraph"/>
+      </w:pPr>
+      <w:r>
+        <w:t>Three-year-olds have a lower score than 4-year-olds, W = 670.5, p = .034.</w:t>
+      </w:r>
+    </w:p>
+    <w:p>
+      <w:pPr>
+        <w:pStyle w:val="Compact"/>
+        <w:numPr>
+          <w:ilvl w:val="0"/>
+          <w:numId w:val="18"/>
+        </w:numPr>
+      </w:pPr>
+      <w:r>
+        <w:t>young (n = 44): 0.52 (SD = 0.95, range 0-3)</w:t>
+      </w:r>
+    </w:p>
+    <w:p>
+      <w:pPr>
+        <w:pStyle w:val="Compact"/>
+        <w:numPr>
+          <w:ilvl w:val="0"/>
+          <w:numId w:val="18"/>
+        </w:numPr>
+      </w:pPr>
+      <w:r>
+        <w:t>old (n = 50): 1.14 (SD = 1.29, range 0-3)</w:t>
+      </w:r>
+    </w:p>
+    <w:p>
+      <w:pPr>
+        <w:pStyle w:val="FirstParagraph"/>
+      </w:pPr>
+      <w:r>
+        <w:t>Young children have a lower score than older children, W = 825.5, p = .008.</w:t>
+      </w:r>
+    </w:p>
+    <w:p>
+      <w:pPr>
+        <w:pStyle w:val="BodyText"/>
+      </w:pPr>
+      <w:r>
+        <w:rPr>
+          <w:noProof/>
+        </w:rPr>
+        <w:drawing>
+          <wp:anchor distT="0" distB="0" distL="114300" distR="114300" simplePos="0" relativeHeight="251658240" behindDoc="0" locked="0" layoutInCell="1" allowOverlap="1" wp14:anchorId="6845698D" wp14:editId="7FE8FAE0">
+            <wp:simplePos x="0" y="0"/>
+            <wp:positionH relativeFrom="column">
+              <wp:posOffset>593725</wp:posOffset>
+            </wp:positionH>
+            <wp:positionV relativeFrom="paragraph">
+              <wp:posOffset>200660</wp:posOffset>
+            </wp:positionV>
+            <wp:extent cx="3989070" cy="3001073"/>
+            <wp:effectExtent l="0" t="0" r="0" b="8890"/>
+            <wp:wrapNone/>
+            <wp:docPr id="10" name="Picture 10"/>
+            <wp:cNvGraphicFramePr>
+              <a:graphicFrameLocks xmlns:a="http://schemas.openxmlformats.org/drawingml/2006/main" noChangeAspect="1"/>
+            </wp:cNvGraphicFramePr>
+            <a:graphic xmlns:a="http://schemas.openxmlformats.org/drawingml/2006/main">
+              <a:graphicData uri="http://schemas.openxmlformats.org/drawingml/2006/picture">
+                <pic:pic xmlns:pic="http://schemas.openxmlformats.org/drawingml/2006/picture">
+                  <pic:nvPicPr>
+                    <pic:cNvPr id="0" name="Picture 2"/>
+                    <pic:cNvPicPr>
+                      <a:picLocks noChangeAspect="1" noChangeArrowheads="1"/>
+                    </pic:cNvPicPr>
+                  </pic:nvPicPr>
+                  <pic:blipFill>
+                    <a:blip r:embed="rId16">
+                      <a:extLst>
+                        <a:ext uri="{28A0092B-C50C-407E-A947-70E740481C1C}">
+                          <a14:useLocalDpi xmlns:a14="http://schemas.microsoft.com/office/drawing/2010/main" val="0"/>
+                        </a:ext>
+                      </a:extLst>
+                    </a:blip>
+                    <a:srcRect/>
+                    <a:stretch>
+                      <a:fillRect/>
+                    </a:stretch>
+                  </pic:blipFill>
+                  <pic:spPr bwMode="auto">
+                    <a:xfrm>
+                      <a:off x="0" y="0"/>
+                      <a:ext cx="3989070" cy="3001073"/>
+                    </a:xfrm>
+                    <a:prstGeom prst="rect">
+                      <a:avLst/>
+                    </a:prstGeom>
+                    <a:noFill/>
+                    <a:ln>
+                      <a:noFill/>
+                    </a:ln>
+                  </pic:spPr>
+                </pic:pic>
+              </a:graphicData>
+            </a:graphic>
+            <wp14:sizeRelH relativeFrom="page">
+              <wp14:pctWidth>0</wp14:pctWidth>
+            </wp14:sizeRelH>
+            <wp14:sizeRelV relativeFrom="page">
+              <wp14:pctHeight>0</wp14:pctHeight>
+            </wp14:sizeRelV>
+          </wp:anchor>
+        </w:drawing>
+      </w:r>
+    </w:p>
+    <w:p>
+      <w:pPr>
+        <w:pStyle w:val="BodyText"/>
+      </w:pPr>
+    </w:p>
+    <w:p>
+      <w:pPr>
+        <w:pStyle w:val="BodyText"/>
+      </w:pPr>
+    </w:p>
+    <w:p>
+      <w:pPr>
+        <w:pStyle w:val="BodyText"/>
+      </w:pPr>
+    </w:p>
+    <w:p>
+      <w:pPr>
+        <w:pStyle w:val="BodyText"/>
+      </w:pPr>
+    </w:p>
+    <w:p>
+      <w:pPr>
+        <w:pStyle w:val="BodyText"/>
+      </w:pPr>
+    </w:p>
+    <w:p>
+      <w:pPr>
+        <w:pStyle w:val="BodyText"/>
+      </w:pPr>
+    </w:p>
+    <w:p>
+      <w:pPr>
+        <w:pStyle w:val="BodyText"/>
+      </w:pPr>
+    </w:p>
+    <w:p>
+      <w:pPr>
+        <w:pStyle w:val="BodyText"/>
+      </w:pPr>
+    </w:p>
+    <w:p>
+      <w:pPr>
+        <w:pStyle w:val="BodyText"/>
+      </w:pPr>
+    </w:p>
+    <w:p>
+      <w:pPr>
+        <w:pStyle w:val="BodyText"/>
+      </w:pPr>
+    </w:p>
+    <w:p>
+      <w:pPr>
+        <w:pStyle w:val="BodyText"/>
+      </w:pPr>
+    </w:p>
+    <w:p>
+      <w:pPr>
+        <w:pStyle w:val="BodyText"/>
+      </w:pPr>
+    </w:p>
+    <w:p>
+      <w:pPr>
+        <w:pStyle w:val="Heading1"/>
+      </w:pPr>
+      <w:r>
+        <w:lastRenderedPageBreak/>
+        <w:t>Analysis of only those children who answered all questions correctly</w:t>
+      </w:r>
+    </w:p>
+    <w:p>
+      <w:pPr>
+        <w:pStyle w:val="BodyText"/>
+      </w:pPr>
+      <w:r>
+        <w:t xml:space="preserve">Out of the 94 children, </w:t>
+      </w:r>
+      <w:r>
+        <w:rPr>
+          <w:b/>
+          <w:bCs/>
+        </w:rPr>
+        <w:t>37 children (39%) passed the control question and are included</w:t>
+      </w:r>
+      <w:r>
+        <w:t xml:space="preserve"> into the analysis.</w:t>
+      </w:r>
+    </w:p>
+    <w:p>
+      <w:pPr>
+        <w:pStyle w:val="BodyText"/>
+      </w:pPr>
+      <w:r>
+        <w:t xml:space="preserve">Out of the 37 children, </w:t>
+      </w:r>
+      <w:r>
+        <w:rPr>
+          <w:b/>
+          <w:bCs/>
+        </w:rPr>
+        <w:t>19 children (51%) passed the own false belief test question.</w:t>
+      </w:r>
+    </w:p>
+    <w:p>
+      <w:pPr>
+        <w:pStyle w:val="BodyText"/>
+      </w:pPr>
+    </w:p>
+    <w:p>
+      <w:pPr>
+        <w:pStyle w:val="BodyText"/>
         <w:rPr>
           <w:lang w:val="fr-FR"/>
         </w:rPr>
-        <w:t>1: control questions correct, test que</w:t>
-      </w:r>
+      </w:pPr>
       <w:r>
         <w:rPr>
           <w:lang w:val="fr-FR"/>
         </w:rPr>
-        <w:t>stions wrong</w:t>
-      </w:r>
-    </w:p>
-    <w:p>
-      <w:pPr>
-        <w:pStyle w:val="BodyText"/>
-      </w:pPr>
-      <w:r>
-        <w:t>2: only 1 test question correct</w:t>
-      </w:r>
-    </w:p>
-    <w:p>
-      <w:pPr>
-        <w:pStyle w:val="BodyText"/>
-      </w:pPr>
-      <w:r>
-        <w:t>3: both test questions correct</w:t>
-      </w:r>
-    </w:p>
-    <w:p>
-      <w:pPr>
-        <w:pStyle w:val="FirstParagraph"/>
-      </w:pPr>
-    </w:p>
-    <w:p>
-      <w:pPr>
-        <w:pStyle w:val="FirstParagraph"/>
-      </w:pPr>
-      <w:r>
-        <w:t>The average score is 0.85 (SD = 1.18, range 0-3).</w:t>
-      </w:r>
-    </w:p>
-    <w:p>
-      <w:pPr>
-        <w:pStyle w:val="Compact"/>
-        <w:numPr>
-          <w:ilvl w:val="0"/>
-          <w:numId w:val="17"/>
-        </w:numPr>
-      </w:pPr>
-      <w:r>
-        <w:t>3y (n = 42): 0.55 (SD = 0.97, range 0-3)</w:t>
-      </w:r>
-    </w:p>
-    <w:p>
-      <w:pPr>
-        <w:pStyle w:val="Compact"/>
-        <w:numPr>
-          <w:ilvl w:val="0"/>
-          <w:numId w:val="17"/>
-        </w:numPr>
-      </w:pPr>
-      <w:r>
-        <w:t>4y (n = 40): 1.05 (SD = 1.28, range 0-3)</w:t>
-      </w:r>
-    </w:p>
-    <w:p>
-      <w:pPr>
-        <w:pStyle w:val="Compact"/>
-        <w:numPr>
-          <w:ilvl w:val="0"/>
-          <w:numId w:val="17"/>
-        </w:numPr>
-      </w:pPr>
-      <w:r>
-        <w:t>5y (n = 11): 1</w:t>
-      </w:r>
-      <w:r>
-        <w:t>.36 (SD = 1.36, range 0-3)</w:t>
-      </w:r>
-    </w:p>
-    <w:p>
-      <w:pPr>
-        <w:pStyle w:val="Compact"/>
-        <w:numPr>
-          <w:ilvl w:val="0"/>
-          <w:numId w:val="17"/>
-        </w:numPr>
-      </w:pPr>
-      <w:r>
-        <w:t>6y (n = 1): 0</w:t>
-      </w:r>
-    </w:p>
-    <w:p>
-      <w:pPr>
-        <w:pStyle w:val="FirstParagraph"/>
-      </w:pPr>
-      <w:r>
-        <w:t>Three-year-olds have a lower score than 4-year-olds, W = 670.5, p = .034.</w:t>
-      </w:r>
-    </w:p>
-    <w:p>
-      <w:pPr>
-        <w:pStyle w:val="Compact"/>
-        <w:numPr>
-          <w:ilvl w:val="0"/>
-          <w:numId w:val="18"/>
-        </w:numPr>
-      </w:pPr>
-      <w:r>
-        <w:t>young (n = 44): 0.52 (SD = 0.95, range 0-3)</w:t>
-      </w:r>
-    </w:p>
-    <w:p>
-      <w:pPr>
-        <w:pStyle w:val="Compact"/>
-        <w:numPr>
-          <w:ilvl w:val="0"/>
-          <w:numId w:val="18"/>
-        </w:numPr>
-      </w:pPr>
-      <w:r>
-        <w:t>old (n = 50): 1.14 (SD = 1.29, range 0-3)</w:t>
-      </w:r>
-    </w:p>
-    <w:p>
-      <w:pPr>
-        <w:pStyle w:val="FirstParagraph"/>
-      </w:pPr>
-      <w:r>
-        <w:t xml:space="preserve">Young children have a lower score than older children, </w:t>
-      </w:r>
-      <w:r>
-        <w:t>W = 825.5, p = .008.</w:t>
-      </w:r>
+        <w:t>- 3y (n = 13): 5 correct (38%)</w:t>
+      </w:r>
+    </w:p>
+    <w:p>
+      <w:pPr>
+        <w:pStyle w:val="BodyText"/>
+        <w:rPr>
+          <w:lang w:val="fr-FR"/>
+        </w:rPr>
+      </w:pPr>
+      <w:r>
+        <w:rPr>
+          <w:lang w:val="fr-FR"/>
+        </w:rPr>
+        <w:t>- 4y (n = 18): 10 correct (55%)</w:t>
+      </w:r>
+    </w:p>
+    <w:p>
+      <w:pPr>
+        <w:pStyle w:val="BodyText"/>
+      </w:pPr>
+      <w:r>
+        <w:t>- 5y (n = 6): 4 correct (67%)</w:t>
+      </w:r>
+    </w:p>
+    <w:p>
+      <w:pPr>
+        <w:pStyle w:val="BodyText"/>
+      </w:pPr>
+    </w:p>
+    <w:p>
+      <w:pPr>
+        <w:pStyle w:val="BodyText"/>
+      </w:pPr>
+      <w:r>
+        <w:t>3- and 4-year-olds did not differ in performance, X2(1) = 0.331, p = .565.</w:t>
+      </w:r>
+    </w:p>
+    <w:p>
+      <w:pPr>
+        <w:pStyle w:val="BodyText"/>
+      </w:pPr>
+    </w:p>
+    <w:p>
+      <w:pPr>
+        <w:pStyle w:val="BodyText"/>
+      </w:pPr>
+      <w:r>
+        <w:t>- young (n = 13): 5 correct (38%)</w:t>
+      </w:r>
+    </w:p>
+    <w:p>
+      <w:pPr>
+        <w:pStyle w:val="BodyText"/>
+      </w:pPr>
+      <w:r>
+        <w:t>- old (n = 24): 14 correct (58%)</w:t>
+      </w:r>
+    </w:p>
+    <w:p>
+      <w:pPr>
+        <w:pStyle w:val="BodyText"/>
+      </w:pPr>
+      <w:r>
+        <w:t>No difference between young and old children, X2(1) = 0.656, p = .418.</w:t>
+      </w:r>
+    </w:p>
+    <w:p>
+      <w:pPr>
+        <w:pStyle w:val="BodyText"/>
+      </w:pPr>
+    </w:p>
+    <w:p>
+      <w:pPr>
+        <w:pStyle w:val="BodyText"/>
+      </w:pPr>
+    </w:p>
+    <w:p>
+      <w:pPr>
+        <w:pStyle w:val="BodyText"/>
+      </w:pPr>
+      <w:r>
+        <w:t xml:space="preserve">Out of the 37 children, </w:t>
+      </w:r>
+      <w:r>
+        <w:rPr>
+          <w:b/>
+          <w:bCs/>
+        </w:rPr>
+        <w:t>27 children (73%) passed the other false belief test question.</w:t>
+      </w:r>
+    </w:p>
+    <w:p>
+      <w:pPr>
+        <w:pStyle w:val="BodyText"/>
+      </w:pPr>
+    </w:p>
+    <w:p>
+      <w:pPr>
+        <w:pStyle w:val="BodyText"/>
+        <w:rPr>
+          <w:lang w:val="fr-FR"/>
+        </w:rPr>
+      </w:pPr>
+      <w:r>
+        <w:rPr>
+          <w:lang w:val="fr-FR"/>
+        </w:rPr>
+        <w:t>- 3y (n = 13): 8 correct (61%)</w:t>
+      </w:r>
+    </w:p>
+    <w:p>
+      <w:pPr>
+        <w:pStyle w:val="BodyText"/>
+        <w:rPr>
+          <w:lang w:val="fr-FR"/>
+        </w:rPr>
+      </w:pPr>
+      <w:r>
+        <w:rPr>
+          <w:lang w:val="fr-FR"/>
+        </w:rPr>
+        <w:t>- 4y (n = 18): 14 correct (78%)</w:t>
+      </w:r>
+    </w:p>
+    <w:p>
+      <w:pPr>
+        <w:pStyle w:val="BodyText"/>
+      </w:pPr>
+      <w:r>
+        <w:t>- 5y (n = 6): 5 correct (83%)</w:t>
+      </w:r>
+    </w:p>
+    <w:p>
+      <w:pPr>
+        <w:pStyle w:val="BodyText"/>
+      </w:pPr>
+    </w:p>
+    <w:p>
+      <w:pPr>
+        <w:pStyle w:val="BodyText"/>
+      </w:pPr>
+      <w:r>
+        <w:t>3- and 4-year-olds did not differ in performance, X2(1) = 0.339, p = .561.</w:t>
+      </w:r>
+    </w:p>
+    <w:p>
+      <w:pPr>
+        <w:pStyle w:val="BodyText"/>
+      </w:pPr>
+    </w:p>
+    <w:p>
+      <w:pPr>
+        <w:pStyle w:val="BodyText"/>
+      </w:pPr>
+      <w:r>
+        <w:t>- young (n = 13): 8 correct (61%)</w:t>
+      </w:r>
+    </w:p>
+    <w:p>
+      <w:pPr>
+        <w:pStyle w:val="BodyText"/>
+      </w:pPr>
+      <w:r>
+        <w:t>- old (n = 24): 19 correct (79%)</w:t>
+      </w:r>
+    </w:p>
+    <w:p>
+      <w:pPr>
+        <w:pStyle w:val="BodyText"/>
+      </w:pPr>
+    </w:p>
+    <w:p>
+      <w:pPr>
+        <w:pStyle w:val="BodyText"/>
+      </w:pPr>
+      <w:r>
+        <w:t>No difference between young and old children, X2(1) = 0.585, p = .444.</w:t>
+      </w:r>
+    </w:p>
+    <w:p>
+      <w:pPr>
+        <w:pStyle w:val="BodyText"/>
+      </w:pPr>
     </w:p>
     <w:sectPr>
       <w:pgSz w:w="12240" w:h="15840"/>
@@ -2933,6 +3194,13 @@
     <w:lsdException w:name="Placeholder Text" w:semiHidden="1"/>
     <w:lsdException w:name="Light Shading"/>
     <w:lsdException w:name="Light List"/>
+    <w:lsdException w:name="Light Grid"/>
+    <w:lsdException w:name="Medium Shading 1"/>
+    <w:lsdException w:name="Medium Shading 2"/>
+    <w:lsdException w:name="Medium List 1"/>
+    <w:lsdException w:name="Medium List 2"/>
+    <w:lsdException w:name="Medium Grid 1"/>
+    <w:lsdException w:name="Medium Grid 2"/>
     <w:lsdException w:name="Medium Grid 3"/>
     <w:lsdException w:name="Dark List"/>
     <w:lsdException w:name="Colorful Shading"/>

</xml_diff>